<commit_message>
help link and date for upload
</commit_message>
<xml_diff>
--- a/docs/VDJ User Manual.docx
+++ b/docs/VDJ User Manual.docx
@@ -101,13 +101,8 @@
         <w:t xml:space="preserve"> </w:t>
       </w:r>
       <w:r>
-        <w:t xml:space="preserve">the results of </w:t>
-      </w:r>
-      <w:proofErr w:type="spellStart"/>
-      <w:r>
-        <w:t>immunosequencing</w:t>
-      </w:r>
-      <w:proofErr w:type="spellEnd"/>
+        <w:t>the results of immunosequencing</w:t>
+      </w:r>
       <w:r>
         <w:t xml:space="preserve"> </w:t>
       </w:r>
@@ -162,13 +157,8 @@
       <w:r>
         <w:t xml:space="preserve">The code for VDJ is </w:t>
       </w:r>
-      <w:proofErr w:type="gramStart"/>
-      <w:r>
-        <w:t>open-source</w:t>
-      </w:r>
-      <w:proofErr w:type="gramEnd"/>
-      <w:r>
-        <w:t xml:space="preserve">, </w:t>
+      <w:r>
+        <w:t xml:space="preserve">open-source, </w:t>
       </w:r>
       <w:hyperlink r:id="rId7" w:history="1">
         <w:r>
@@ -237,23 +227,13 @@
         <w:t xml:space="preserve">ote: while the tool currently supports only files generated by Adaptive Biotechnologies, it could trivially be updated to support alternative formats such as </w:t>
       </w:r>
       <w:hyperlink r:id="rId8" w:history="1">
-        <w:proofErr w:type="spellStart"/>
         <w:r>
           <w:rPr>
             <w:rStyle w:val="Hyperlink"/>
             <w:i/>
             <w:iCs/>
           </w:rPr>
-          <w:t>iRepretoire’s</w:t>
-        </w:r>
-        <w:proofErr w:type="spellEnd"/>
-        <w:r>
-          <w:rPr>
-            <w:rStyle w:val="Hyperlink"/>
-            <w:i/>
-            <w:iCs/>
-          </w:rPr>
-          <w:t xml:space="preserve"> pep.csv</w:t>
+          <w:t>iRepretoire’s pep.csv</w:t>
         </w:r>
       </w:hyperlink>
       <w:r>
@@ -1312,120 +1292,96 @@
           <w:i/>
           <w:iCs/>
         </w:rPr>
-        <w:t xml:space="preserve">Note: by </w:t>
-      </w:r>
-      <w:proofErr w:type="gramStart"/>
+        <w:t xml:space="preserve">Note: by default each user </w:t>
+      </w:r>
       <w:r>
         <w:rPr>
           <w:i/>
           <w:iCs/>
         </w:rPr>
-        <w:t>default</w:t>
-      </w:r>
-      <w:proofErr w:type="gramEnd"/>
+        <w:t>will see</w:t>
+      </w:r>
       <w:r>
         <w:rPr>
           <w:i/>
           <w:iCs/>
         </w:rPr>
-        <w:t xml:space="preserve"> each user </w:t>
+        <w:t xml:space="preserve"> their own </w:t>
       </w:r>
       <w:r>
         <w:rPr>
           <w:i/>
           <w:iCs/>
         </w:rPr>
-        <w:t>will see</w:t>
+        <w:t xml:space="preserve">collection of </w:t>
       </w:r>
       <w:r>
         <w:rPr>
           <w:i/>
           <w:iCs/>
         </w:rPr>
-        <w:t xml:space="preserve"> their own </w:t>
+        <w:t xml:space="preserve">contexts and repertoires. If a group of users regularly </w:t>
       </w:r>
       <w:r>
         <w:rPr>
           <w:i/>
           <w:iCs/>
         </w:rPr>
-        <w:t xml:space="preserve">collection of </w:t>
+        <w:t xml:space="preserve">collaborates on </w:t>
       </w:r>
       <w:r>
         <w:rPr>
           <w:i/>
           <w:iCs/>
         </w:rPr>
-        <w:t xml:space="preserve">contexts and repertoires. If a group of users regularly </w:t>
+        <w:t xml:space="preserve">the same data, </w:t>
       </w:r>
       <w:r>
         <w:rPr>
           <w:i/>
           <w:iCs/>
         </w:rPr>
-        <w:t xml:space="preserve">collaborates on </w:t>
+        <w:t>the VDJ</w:t>
       </w:r>
       <w:r>
         <w:rPr>
           <w:i/>
           <w:iCs/>
         </w:rPr>
-        <w:t xml:space="preserve">the same data, </w:t>
+        <w:t xml:space="preserve"> administrator can assign </w:t>
       </w:r>
       <w:r>
         <w:rPr>
           <w:i/>
           <w:iCs/>
         </w:rPr>
-        <w:t>the VDJ</w:t>
+        <w:t>those accounts</w:t>
       </w:r>
       <w:r>
         <w:rPr>
           <w:i/>
           <w:iCs/>
         </w:rPr>
-        <w:t xml:space="preserve"> administrator can assign </w:t>
+        <w:t xml:space="preserve"> to a “group” so that data is share</w:t>
       </w:r>
       <w:r>
         <w:rPr>
           <w:i/>
           <w:iCs/>
         </w:rPr>
-        <w:t>those accounts</w:t>
+        <w:t>d</w:t>
       </w:r>
       <w:r>
         <w:rPr>
           <w:i/>
           <w:iCs/>
         </w:rPr>
-        <w:t xml:space="preserve"> to a “group” so that data is share</w:t>
-      </w:r>
-      <w:r>
-        <w:rPr>
-          <w:i/>
-          <w:iCs/>
-        </w:rPr>
-        <w:t>d</w:t>
-      </w:r>
-      <w:r>
-        <w:rPr>
-          <w:i/>
-          <w:iCs/>
-        </w:rPr>
         <w:t xml:space="preserve">. </w:t>
       </w:r>
     </w:p>
     <w:p>
       <w:r>
-        <w:t>On initial login, no context is “active</w:t>
-      </w:r>
-      <w:proofErr w:type="gramStart"/>
-      <w:r>
-        <w:t>”</w:t>
-      </w:r>
-      <w:proofErr w:type="gramEnd"/>
-      <w:r>
-        <w:t xml:space="preserve"> and the screen will appear like this:</w:t>
+        <w:t>On initial login, no context is “active” and the screen will appear like this:</w:t>
       </w:r>
     </w:p>
     <w:p>
@@ -1434,10 +1390,10 @@
           <w:noProof/>
         </w:rPr>
         <w:drawing>
-          <wp:inline distT="0" distB="0" distL="0" distR="0" wp14:anchorId="09CFD48A" wp14:editId="7C1DC63E">
-            <wp:extent cx="5943600" cy="3608705"/>
-            <wp:effectExtent l="0" t="0" r="0" b="0"/>
-            <wp:docPr id="641883365" name="Picture 2"/>
+          <wp:inline distT="0" distB="0" distL="0" distR="0" wp14:anchorId="0EF21633" wp14:editId="46BB452E">
+            <wp:extent cx="5725160" cy="3652540"/>
+            <wp:effectExtent l="0" t="0" r="8890" b="5080"/>
+            <wp:docPr id="435750965" name="Picture 2"/>
             <wp:cNvGraphicFramePr>
               <a:graphicFrameLocks xmlns:a="http://schemas.openxmlformats.org/drawingml/2006/main" noChangeAspect="1"/>
             </wp:cNvGraphicFramePr>
@@ -1445,7 +1401,7 @@
               <a:graphicData uri="http://schemas.openxmlformats.org/drawingml/2006/picture">
                 <pic:pic xmlns:pic="http://schemas.openxmlformats.org/drawingml/2006/picture">
                   <pic:nvPicPr>
-                    <pic:cNvPr id="0" name="Picture 6"/>
+                    <pic:cNvPr id="0" name="Picture 3"/>
                     <pic:cNvPicPr>
                       <a:picLocks noChangeAspect="1" noChangeArrowheads="1"/>
                     </pic:cNvPicPr>
@@ -1466,15 +1422,12 @@
                   <pic:spPr bwMode="auto">
                     <a:xfrm>
                       <a:off x="0" y="0"/>
-                      <a:ext cx="5943600" cy="3608705"/>
+                      <a:ext cx="5736548" cy="3659805"/>
                     </a:xfrm>
                     <a:prstGeom prst="rect">
                       <a:avLst/>
                     </a:prstGeom>
                     <a:noFill/>
-                    <a:ln>
-                      <a:noFill/>
-                    </a:ln>
                   </pic:spPr>
                 </pic:pic>
               </a:graphicData>
@@ -1537,7 +1490,22 @@
         </w:numPr>
       </w:pPr>
       <w:r>
-        <w:t xml:space="preserve">The logout button terminates your working session. </w:t>
+        <w:t xml:space="preserve">The </w:t>
+      </w:r>
+      <w:r>
+        <w:t>“</w:t>
+      </w:r>
+      <w:r>
+        <w:t>logout</w:t>
+      </w:r>
+      <w:r>
+        <w:t>”</w:t>
+      </w:r>
+      <w:r>
+        <w:t xml:space="preserve"> button terminates your working session</w:t>
+      </w:r>
+      <w:r>
+        <w:t>; “help” will open the user manual in a new tab.</w:t>
       </w:r>
     </w:p>
     <w:p>
@@ -1653,15 +1621,7 @@
         </w:numPr>
       </w:pPr>
       <w:r>
-        <w:t xml:space="preserve">Actions open their results on the right side of the screen. Multiple result panes can be </w:t>
-      </w:r>
-      <w:proofErr w:type="gramStart"/>
-      <w:r>
-        <w:t>open</w:t>
-      </w:r>
-      <w:proofErr w:type="gramEnd"/>
-      <w:r>
-        <w:t xml:space="preserve"> at once; the “tabs” at the top can be used to switch between them. Use the “X” icon to close a tab when finished with it.</w:t>
+        <w:t>Actions open their results on the right side of the screen. Multiple result panes can be open at once; the “tabs” at the top can be used to switch between them. Use the “X” icon to close a tab when finished with it.</w:t>
       </w:r>
       <w:r>
         <w:t xml:space="preserve"> W</w:t>
@@ -1712,19 +1672,11 @@
         <w:t xml:space="preserve">Adaptive “TSV” files can be exported from the </w:t>
       </w:r>
       <w:hyperlink r:id="rId12" w:history="1">
-        <w:proofErr w:type="spellStart"/>
         <w:r>
           <w:rPr>
             <w:rStyle w:val="Hyperlink"/>
           </w:rPr>
-          <w:t>immunoSEQ</w:t>
-        </w:r>
-        <w:proofErr w:type="spellEnd"/>
-        <w:r>
-          <w:rPr>
-            <w:rStyle w:val="Hyperlink"/>
-          </w:rPr>
-          <w:t xml:space="preserve"> Analyzer</w:t>
+          <w:t>immunoSEQ Analyzer</w:t>
         </w:r>
       </w:hyperlink>
       <w:r>
@@ -1747,10 +1699,10 @@
         </w:rPr>
         <w:lastRenderedPageBreak/>
         <w:drawing>
-          <wp:inline distT="0" distB="0" distL="0" distR="0" wp14:anchorId="448F5694" wp14:editId="70DA088C">
-            <wp:extent cx="5528670" cy="2713355"/>
+          <wp:inline distT="0" distB="0" distL="0" distR="0" wp14:anchorId="364D78F4" wp14:editId="27BD6355">
+            <wp:extent cx="5912640" cy="3377868"/>
             <wp:effectExtent l="0" t="0" r="0" b="0"/>
-            <wp:docPr id="922325919" name="Picture 4"/>
+            <wp:docPr id="504067564" name="Picture 1"/>
             <wp:cNvGraphicFramePr>
               <a:graphicFrameLocks xmlns:a="http://schemas.openxmlformats.org/drawingml/2006/main" noChangeAspect="1"/>
             </wp:cNvGraphicFramePr>
@@ -1758,7 +1710,7 @@
               <a:graphicData uri="http://schemas.openxmlformats.org/drawingml/2006/picture">
                 <pic:pic xmlns:pic="http://schemas.openxmlformats.org/drawingml/2006/picture">
                   <pic:nvPicPr>
-                    <pic:cNvPr id="0" name="Picture 3"/>
+                    <pic:cNvPr id="0" name="Picture 2"/>
                     <pic:cNvPicPr>
                       <a:picLocks noChangeAspect="1" noChangeArrowheads="1"/>
                     </pic:cNvPicPr>
@@ -1779,7 +1731,7 @@
                   <pic:spPr bwMode="auto">
                     <a:xfrm>
                       <a:off x="0" y="0"/>
-                      <a:ext cx="5532165" cy="2715070"/>
+                      <a:ext cx="5953512" cy="3401218"/>
                     </a:xfrm>
                     <a:prstGeom prst="rect">
                       <a:avLst/>
@@ -1814,20 +1766,22 @@
         </w:numPr>
       </w:pPr>
       <w:r>
-        <w:t xml:space="preserve">Choose a TSV file on your local machine to upload. These files may end in </w:t>
-      </w:r>
-      <w:proofErr w:type="gramStart"/>
-      <w:r>
-        <w:t>“.</w:t>
-      </w:r>
-      <w:proofErr w:type="spellStart"/>
-      <w:r>
-        <w:t>tsv</w:t>
-      </w:r>
-      <w:proofErr w:type="spellEnd"/>
-      <w:proofErr w:type="gramEnd"/>
-      <w:r>
-        <w:t>” or they may be compressed (“.tsv.gz” or “.tsv.zip”). Using a compressed file is recommended; doing so can dramatically reduce upload time.</w:t>
+        <w:t>Choose a TSV file on your local machine to upload. These files may end in “.tsv” or they may be compressed (“.tsv.gz” or “.tsv.zip”). Using a compressed file is recommended; doing so can dramatically reduce upload time.</w:t>
+      </w:r>
+      <w:r>
+        <w:t xml:space="preserve"> Choosing a file fills in the “Repertoire Name” field but you may update it if desired.</w:t>
+      </w:r>
+    </w:p>
+    <w:p>
+      <w:pPr>
+        <w:pStyle w:val="ListParagraph"/>
+        <w:numPr>
+          <w:ilvl w:val="0"/>
+          <w:numId w:val="3"/>
+        </w:numPr>
+      </w:pPr>
+      <w:r>
+        <w:t>Optionally, provide a collection date for the sample. This value is used for display and sorting in some visualizations, but is not required.</w:t>
       </w:r>
     </w:p>
     <w:p>
@@ -2036,15 +1990,7 @@
     </w:p>
     <w:p>
       <w:r>
-        <w:t xml:space="preserve">If a selected repertoire already exists in the desired context, it will be skipped. This makes it easier to update data for a context over time (e.g., </w:t>
-      </w:r>
-      <w:proofErr w:type="spellStart"/>
-      <w:r>
-        <w:t>clonoSEQ</w:t>
-      </w:r>
-      <w:proofErr w:type="spellEnd"/>
-      <w:r>
-        <w:t xml:space="preserve"> results for a patient). Just search on the patient identifier, “select all” and then import --- new repertoires will be added and existing ones ignored.</w:t>
+        <w:t>If a selected repertoire already exists in the desired context, it will be skipped. This makes it easier to update data for a context over time (e.g., clonoSEQ results for a patient). Just search on the patient identifier, “select all” and then import --- new repertoires will be added and existing ones ignored.</w:t>
       </w:r>
     </w:p>
     <w:p>
@@ -2276,13 +2222,8 @@
       <w:r>
         <w:t xml:space="preserve">changes the </w:t>
       </w:r>
-      <w:proofErr w:type="gramStart"/>
-      <w:r>
-        <w:t>sort</w:t>
-      </w:r>
-      <w:proofErr w:type="gramEnd"/>
-      <w:r>
-        <w:t xml:space="preserve"> </w:t>
+      <w:r>
+        <w:t xml:space="preserve">sort </w:t>
       </w:r>
       <w:r>
         <w:t>metri</w:t>
@@ -2429,15 +2370,7 @@
         <w:t>rearrangement sequence</w:t>
       </w:r>
       <w:r>
-        <w:t xml:space="preserve">. Clicking this value will </w:t>
-      </w:r>
-      <w:proofErr w:type="gramStart"/>
-      <w:r>
-        <w:t>open up</w:t>
-      </w:r>
-      <w:proofErr w:type="gramEnd"/>
-      <w:r>
-        <w:t xml:space="preserve"> an analysis using  </w:t>
+        <w:t xml:space="preserve">. Clicking this value will open up an analysis using  </w:t>
       </w:r>
       <w:hyperlink r:id="rId16" w:history="1">
         <w:r>
@@ -2532,18 +2465,10 @@
         <w:t>The details action uses the same display format</w:t>
       </w:r>
       <w:r>
-        <w:t xml:space="preserve"> as Top </w:t>
-      </w:r>
-      <w:proofErr w:type="gramStart"/>
-      <w:r>
-        <w:t>100</w:t>
-      </w:r>
-      <w:r>
-        <w:t>, but</w:t>
-      </w:r>
-      <w:proofErr w:type="gramEnd"/>
-      <w:r>
-        <w:t xml:space="preserve"> returns all rearrangements in the repertoire. </w:t>
+        <w:t xml:space="preserve"> as Top 100</w:t>
+      </w:r>
+      <w:r>
+        <w:t xml:space="preserve">, but returns all rearrangements in the repertoire. </w:t>
       </w:r>
       <w:r>
         <w:t>The rearrangements are unsorted and appear in the order they are present in the source TSV file. The “FORWARD” and “BACK” links page through the table.</w:t>
@@ -2734,21 +2659,13 @@
         <w:t>YGWFDPW</w:t>
       </w:r>
       <w:r>
-        <w:t xml:space="preserve">” only if this box is </w:t>
-      </w:r>
-      <w:proofErr w:type="spellStart"/>
-      <w:r>
-        <w:t>U</w:t>
+        <w:t>” only if this box is U</w:t>
       </w:r>
       <w:r>
         <w:t>N</w:t>
       </w:r>
       <w:r>
-        <w:t>checked</w:t>
-      </w:r>
-      <w:proofErr w:type="spellEnd"/>
-      <w:r>
-        <w:t>.</w:t>
+        <w:t>checked.</w:t>
       </w:r>
     </w:p>
     <w:p>
@@ -3045,23 +2962,7 @@
         <w:t xml:space="preserve">The chart uses a log10 scale to plot normalized </w:t>
       </w:r>
       <w:r>
-        <w:t xml:space="preserve">values. This </w:t>
-      </w:r>
-      <w:proofErr w:type="gramStart"/>
-      <w:r>
-        <w:t>typically</w:t>
-      </w:r>
-      <w:proofErr w:type="gramEnd"/>
-      <w:r>
-        <w:t xml:space="preserve"> a percentage of </w:t>
-      </w:r>
-      <w:proofErr w:type="gramStart"/>
-      <w:r>
-        <w:t>cells, but</w:t>
-      </w:r>
-      <w:proofErr w:type="gramEnd"/>
-      <w:r>
-        <w:t xml:space="preserve"> can be count per milliliter for cell-free repertoires). </w:t>
+        <w:t xml:space="preserve">values. This typically a percentage of cells, but can be count per milliliter for cell-free repertoires). </w:t>
       </w:r>
       <w:r>
         <w:t xml:space="preserve">Sequences with equivalent abundance in both repertoires will trend along the </w:t>
@@ -3165,15 +3066,7 @@
         </w:numPr>
       </w:pPr>
       <w:r>
-        <w:t>“</w:t>
-      </w:r>
-      <w:proofErr w:type="gramStart"/>
-      <w:r>
-        <w:t>by</w:t>
-      </w:r>
-      <w:proofErr w:type="gramEnd"/>
-      <w:r>
-        <w:t xml:space="preserve"> Row” sets the description for each sequence to a 0-based row number.</w:t>
+        <w:t>“by Row” sets the description for each sequence to a 0-based row number.</w:t>
       </w:r>
     </w:p>
     <w:p>
@@ -3185,15 +3078,7 @@
         </w:numPr>
       </w:pPr>
       <w:r>
-        <w:t>“</w:t>
-      </w:r>
-      <w:proofErr w:type="gramStart"/>
-      <w:r>
-        <w:t>by</w:t>
-      </w:r>
-      <w:proofErr w:type="gramEnd"/>
-      <w:r>
-        <w:t xml:space="preserve"> Hash” sets the description for each sequence to the SHA256 value of the sequence itself. </w:t>
+        <w:t xml:space="preserve">“by Hash” sets the description for each sequence to the SHA256 value of the sequence itself. </w:t>
       </w:r>
     </w:p>
     <w:sectPr>
@@ -4665,6 +4550,7 @@
   <w:style w:type="character" w:default="1" w:styleId="DefaultParagraphFont">
     <w:name w:val="Default Paragraph Font"/>
     <w:uiPriority w:val="1"/>
+    <w:semiHidden/>
     <w:unhideWhenUsed/>
   </w:style>
   <w:style w:type="table" w:default="1" w:styleId="TableNormal">

</xml_diff>